<commit_message>
#1179 Replace letter templates with unbranded templates
</commit_message>
<xml_diff>
--- a/arches_her/docx/Blank Adviser Letter.docx
+++ b/arches_her/docx/Blank Adviser Letter.docx
@@ -26,60 +26,6 @@
               <w:ind w:right="176"/>
               <w:jc w:val="center"/>
             </w:pPr>
-            <w:r>
-              <w:rPr>
-                <w:noProof/>
-                <w:lang w:eastAsia="en-GB"/>
-              </w:rPr>
-              <w:drawing>
-                <wp:inline distT="0" distB="0" distL="0" distR="0" wp14:anchorId="68D6AF8B" wp14:editId="0F194622">
-                  <wp:extent cx="2600325" cy="819150"/>
-                  <wp:effectExtent l="0" t="0" r="9525" b="0"/>
-                  <wp:docPr id="1" name="Picture 1"/>
-                  <wp:cNvGraphicFramePr>
-                    <a:graphicFrameLocks xmlns:a="http://schemas.openxmlformats.org/drawingml/2006/main" noChangeAspect="1"/>
-                  </wp:cNvGraphicFramePr>
-                  <a:graphic xmlns:a="http://schemas.openxmlformats.org/drawingml/2006/main">
-                    <a:graphicData uri="http://schemas.openxmlformats.org/drawingml/2006/picture">
-                      <pic:pic xmlns:pic="http://schemas.openxmlformats.org/drawingml/2006/picture">
-                        <pic:nvPicPr>
-                          <pic:cNvPr id="0" name="Picture 1"/>
-                          <pic:cNvPicPr>
-                            <a:picLocks noChangeAspect="1" noChangeArrowheads="1"/>
-                          </pic:cNvPicPr>
-                        </pic:nvPicPr>
-                        <pic:blipFill>
-                          <a:blip r:embed="rId9" cstate="print">
-                            <a:extLst>
-                              <a:ext uri="{28A0092B-C50C-407E-A947-70E740481C1C}">
-                                <a14:useLocalDpi xmlns:a14="http://schemas.microsoft.com/office/drawing/2010/main" val="0"/>
-                              </a:ext>
-                            </a:extLst>
-                          </a:blip>
-                          <a:srcRect/>
-                          <a:stretch>
-                            <a:fillRect/>
-                          </a:stretch>
-                        </pic:blipFill>
-                        <pic:spPr bwMode="auto">
-                          <a:xfrm>
-                            <a:off x="0" y="0"/>
-                            <a:ext cx="2600325" cy="819150"/>
-                          </a:xfrm>
-                          <a:prstGeom prst="rect">
-                            <a:avLst/>
-                          </a:prstGeom>
-                          <a:noFill/>
-                          <a:ln>
-                            <a:noFill/>
-                          </a:ln>
-                        </pic:spPr>
-                      </pic:pic>
-                    </a:graphicData>
-                  </a:graphic>
-                </wp:inline>
-              </w:drawing>
-            </w:r>
             <w:r>
               <w:br/>
             </w:r>
@@ -146,7 +92,6 @@
         </w:tabs>
         <w:spacing w:after="0" w:line="240" w:lineRule="auto"/>
         <w:sectPr>
-          <w:footerReference w:type="default" r:id="rId10"/>
           <w:pgSz w:w="11906" w:h="16838"/>
           <w:pgMar w:top="1440" w:right="1440" w:bottom="2694" w:left="1440" w:header="708" w:footer="708" w:gutter="0"/>
           <w:cols w:space="708"/>
@@ -522,13 +467,39 @@
         <w:spacing w:after="0" w:line="240" w:lineRule="auto"/>
       </w:pPr>
       <w:r>
-        <w:t xml:space="preserve">The Greater London Archaeological Advisory Service (GLAAS) provides archaeological </w:t>
+        <w:t xml:space="preserve">The </w:t>
+      </w:r>
+      <w:r>
+        <w:rPr>
+          <w:b/>
+          <w:bCs/>
+        </w:rPr>
+        <w:t xml:space="preserve">[YOUR </w:t>
+      </w:r>
+      <w:proofErr w:type="gramStart"/>
+      <w:r>
+        <w:rPr>
+          <w:b/>
+          <w:bCs/>
+        </w:rPr>
+        <w:t>TEAM</w:t>
+      </w:r>
+      <w:proofErr w:type="gramEnd"/>
+      <w:r>
+        <w:rPr>
+          <w:b/>
+          <w:bCs/>
+        </w:rPr>
+        <w:t xml:space="preserve"> NAME]</w:t>
+      </w:r>
+      <w:r>
+        <w:t xml:space="preserve"> provides archaeological </w:t>
       </w:r>
       <w:r>
         <w:t>advice in</w:t>
       </w:r>
       <w:r>
-        <w:t xml:space="preserve"> accordance with the National Planning Policy Framework and GLAAS Charter.</w:t>
+        <w:t xml:space="preserve"> accordance with the National Planning Policy Framework.</w:t>
       </w:r>
     </w:p>
     <w:p>
@@ -630,37 +601,52 @@
           <w:tab w:val="left" w:pos="5245"/>
         </w:tabs>
         <w:spacing w:after="0" w:line="240" w:lineRule="auto"/>
-      </w:pPr>
-      <w:r>
-        <w:t>Archaeology Advis</w:t>
-      </w:r>
-      <w:r>
-        <w:t>e</w:t>
-      </w:r>
-      <w:r>
-        <w:t>r</w:t>
-      </w:r>
-    </w:p>
-    <w:p>
-      <w:pPr>
-        <w:tabs>
-          <w:tab w:val="left" w:pos="5245"/>
-        </w:tabs>
-        <w:spacing w:after="0" w:line="240" w:lineRule="auto"/>
-      </w:pPr>
-      <w:r>
-        <w:t>Greater London Archaeological Advisory Service</w:t>
-      </w:r>
-    </w:p>
-    <w:p>
-      <w:pPr>
-        <w:tabs>
-          <w:tab w:val="left" w:pos="5245"/>
-        </w:tabs>
-        <w:spacing w:after="0" w:line="240" w:lineRule="auto"/>
-      </w:pPr>
-      <w:r>
-        <w:t>London and South East Region</w:t>
+        <w:rPr>
+          <w:b/>
+          <w:bCs/>
+        </w:rPr>
+      </w:pPr>
+      <w:r>
+        <w:rPr>
+          <w:b/>
+          <w:bCs/>
+        </w:rPr>
+        <w:t>[YOUR ROLE]</w:t>
+      </w:r>
+    </w:p>
+    <w:p>
+      <w:pPr>
+        <w:tabs>
+          <w:tab w:val="left" w:pos="5245"/>
+        </w:tabs>
+        <w:spacing w:after="0" w:line="240" w:lineRule="auto"/>
+        <w:rPr>
+          <w:b/>
+          <w:bCs/>
+        </w:rPr>
+      </w:pPr>
+      <w:r>
+        <w:rPr>
+          <w:b/>
+          <w:bCs/>
+        </w:rPr>
+        <w:t xml:space="preserve">[YOUR </w:t>
+      </w:r>
+      <w:proofErr w:type="gramStart"/>
+      <w:r>
+        <w:rPr>
+          <w:b/>
+          <w:bCs/>
+        </w:rPr>
+        <w:t>TEAM</w:t>
+      </w:r>
+      <w:proofErr w:type="gramEnd"/>
+      <w:r>
+        <w:rPr>
+          <w:b/>
+          <w:bCs/>
+        </w:rPr>
+        <w:t xml:space="preserve"> NAME]</w:t>
       </w:r>
     </w:p>
     <w:sectPr>
@@ -697,377 +683,6 @@
     </w:p>
   </w:endnote>
 </w:endnotes>
-</file>
-
-<file path=word/footer1.xml><?xml version="1.0" encoding="utf-8"?>
-<w:ftr xmlns:wpc="http://schemas.microsoft.com/office/word/2010/wordprocessingCanvas" xmlns:cx="http://schemas.microsoft.com/office/drawing/2014/chartex" xmlns:cx1="http://schemas.microsoft.com/office/drawing/2015/9/8/chartex" xmlns:cx2="http://schemas.microsoft.com/office/drawing/2015/10/21/chartex" xmlns:cx3="http://schemas.microsoft.com/office/drawing/2016/5/9/chartex" xmlns:cx4="http://schemas.microsoft.com/office/drawing/2016/5/10/chartex" xmlns:cx5="http://schemas.microsoft.com/office/drawing/2016/5/11/chartex" xmlns:cx6="http://schemas.microsoft.com/office/drawing/2016/5/12/chartex" xmlns:cx7="http://schemas.microsoft.com/office/drawing/2016/5/13/chartex" xmlns:cx8="http://schemas.microsoft.com/office/drawing/2016/5/14/chartex" xmlns:mc="http://schemas.openxmlformats.org/markup-compatibility/2006" xmlns:aink="http://schemas.microsoft.com/office/drawing/2016/ink" xmlns:am3d="http://schemas.microsoft.com/office/drawing/2017/model3d" xmlns:o="urn:schemas-microsoft-com:office:office" xmlns:oel="http://schemas.microsoft.com/office/2019/extlst" xmlns:r="http://schemas.openxmlformats.org/officeDocument/2006/relationships" xmlns:m="http://schemas.openxmlformats.org/officeDocument/2006/math" xmlns:v="urn:schemas-microsoft-com:vml" xmlns:wp14="http://schemas.microsoft.com/office/word/2010/wordprocessingDrawing" xmlns:wp="http://schemas.openxmlformats.org/drawingml/2006/wordprocessingDrawing" xmlns:w10="urn:schemas-microsoft-com:office:word" xmlns:w="http://schemas.openxmlformats.org/wordprocessingml/2006/main" xmlns:w14="http://schemas.microsoft.com/office/word/2010/wordml" xmlns:w15="http://schemas.microsoft.com/office/word/2012/wordml" xmlns:w16cex="http://schemas.microsoft.com/office/word/2018/wordml/cex" xmlns:w16cid="http://schemas.microsoft.com/office/word/2016/wordml/cid" xmlns:w16="http://schemas.microsoft.com/office/word/2018/wordml" xmlns:w16sdtdh="http://schemas.microsoft.com/office/word/2020/wordml/sdtdatahash" xmlns:w16se="http://schemas.microsoft.com/office/word/2015/wordml/symex" xmlns:wpg="http://schemas.microsoft.com/office/word/2010/wordprocessingGroup" xmlns:wpi="http://schemas.microsoft.com/office/word/2010/wordprocessingInk" xmlns:wne="http://schemas.microsoft.com/office/word/2006/wordml" xmlns:wps="http://schemas.microsoft.com/office/word/2010/wordprocessingShape" mc:Ignorable="w14 w15 w16se w16cid w16 w16cex w16sdtdh wp14">
-  <w:tbl>
-    <w:tblPr>
-      <w:tblW w:w="10438" w:type="dxa"/>
-      <w:jc w:val="center"/>
-      <w:tblBorders>
-        <w:insideH w:val="single" w:sz="4" w:space="0" w:color="auto"/>
-      </w:tblBorders>
-      <w:tblLook w:val="01E0" w:firstRow="1" w:lastRow="1" w:firstColumn="1" w:lastColumn="1" w:noHBand="0" w:noVBand="0"/>
-    </w:tblPr>
-    <w:tblGrid>
-      <w:gridCol w:w="1515"/>
-      <w:gridCol w:w="7253"/>
-      <w:gridCol w:w="1670"/>
-    </w:tblGrid>
-    <w:tr>
-      <w:trPr>
-        <w:trHeight w:val="68"/>
-        <w:jc w:val="center"/>
-      </w:trPr>
-      <w:tc>
-        <w:tcPr>
-          <w:tcW w:w="1515" w:type="dxa"/>
-        </w:tcPr>
-        <w:p>
-          <w:pPr>
-            <w:tabs>
-              <w:tab w:val="center" w:pos="4153"/>
-              <w:tab w:val="right" w:pos="8306"/>
-            </w:tabs>
-            <w:rPr>
-              <w:sz w:val="21"/>
-            </w:rPr>
-          </w:pPr>
-          <w:r>
-            <w:rPr>
-              <w:noProof/>
-              <w:sz w:val="21"/>
-              <w:lang w:eastAsia="en-GB"/>
-            </w:rPr>
-            <w:drawing>
-              <wp:inline distT="0" distB="0" distL="0" distR="0" wp14:anchorId="5214E2F1" wp14:editId="0653204E">
-                <wp:extent cx="561975" cy="466725"/>
-                <wp:effectExtent l="0" t="0" r="9525" b="9525"/>
-                <wp:docPr id="3" name="Picture 3"/>
-                <wp:cNvGraphicFramePr>
-                  <a:graphicFrameLocks xmlns:a="http://schemas.openxmlformats.org/drawingml/2006/main" noChangeAspect="1"/>
-                </wp:cNvGraphicFramePr>
-                <a:graphic xmlns:a="http://schemas.openxmlformats.org/drawingml/2006/main">
-                  <a:graphicData uri="http://schemas.openxmlformats.org/drawingml/2006/picture">
-                    <pic:pic xmlns:pic="http://schemas.openxmlformats.org/drawingml/2006/picture">
-                      <pic:nvPicPr>
-                        <pic:cNvPr id="0" name="Picture 1"/>
-                        <pic:cNvPicPr>
-                          <a:picLocks noChangeAspect="1" noChangeArrowheads="1"/>
-                        </pic:cNvPicPr>
-                      </pic:nvPicPr>
-                      <pic:blipFill>
-                        <a:blip r:embed="rId1">
-                          <a:extLst>
-                            <a:ext uri="{28A0092B-C50C-407E-A947-70E740481C1C}">
-                              <a14:useLocalDpi xmlns:a14="http://schemas.microsoft.com/office/drawing/2010/main" val="0"/>
-                            </a:ext>
-                          </a:extLst>
-                        </a:blip>
-                        <a:srcRect/>
-                        <a:stretch>
-                          <a:fillRect/>
-                        </a:stretch>
-                      </pic:blipFill>
-                      <pic:spPr bwMode="auto">
-                        <a:xfrm>
-                          <a:off x="0" y="0"/>
-                          <a:ext cx="561975" cy="466725"/>
-                        </a:xfrm>
-                        <a:prstGeom prst="rect">
-                          <a:avLst/>
-                        </a:prstGeom>
-                        <a:noFill/>
-                        <a:ln>
-                          <a:noFill/>
-                        </a:ln>
-                      </pic:spPr>
-                    </pic:pic>
-                  </a:graphicData>
-                </a:graphic>
-              </wp:inline>
-            </w:drawing>
-          </w:r>
-        </w:p>
-      </w:tc>
-      <w:tc>
-        <w:tcPr>
-          <w:tcW w:w="7253" w:type="dxa"/>
-        </w:tcPr>
-        <w:p>
-          <w:pPr>
-            <w:spacing w:after="40"/>
-            <w:jc w:val="center"/>
-            <w:rPr>
-              <w:rFonts w:eastAsia="Calibri"/>
-              <w:spacing w:val="5"/>
-              <w:sz w:val="16"/>
-            </w:rPr>
-          </w:pPr>
-          <w:r>
-            <w:rPr>
-              <w:rFonts w:eastAsia="Calibri"/>
-              <w:spacing w:val="5"/>
-              <w:sz w:val="16"/>
-            </w:rPr>
-            <w:t xml:space="preserve">Historic England, </w:t>
-          </w:r>
-          <w:r>
-            <w:rPr>
-              <w:rFonts w:eastAsia="Calibri"/>
-              <w:spacing w:val="5"/>
-              <w:sz w:val="16"/>
-            </w:rPr>
-            <w:t>4</w:t>
-          </w:r>
-          <w:r>
-            <w:rPr>
-              <w:rFonts w:eastAsia="Calibri"/>
-              <w:spacing w:val="5"/>
-              <w:sz w:val="16"/>
-              <w:vertAlign w:val="superscript"/>
-            </w:rPr>
-            <w:t>th</w:t>
-          </w:r>
-          <w:r>
-            <w:rPr>
-              <w:rFonts w:eastAsia="Calibri"/>
-              <w:spacing w:val="5"/>
-              <w:sz w:val="16"/>
-            </w:rPr>
-            <w:t xml:space="preserve"> Floor, Cannon Bridge House</w:t>
-          </w:r>
-          <w:r>
-            <w:rPr>
-              <w:rFonts w:eastAsia="Calibri"/>
-              <w:spacing w:val="5"/>
-              <w:sz w:val="16"/>
-            </w:rPr>
-            <w:t xml:space="preserve">, </w:t>
-          </w:r>
-          <w:r>
-            <w:rPr>
-              <w:rFonts w:eastAsia="Calibri"/>
-              <w:spacing w:val="5"/>
-              <w:sz w:val="16"/>
-            </w:rPr>
-            <w:t xml:space="preserve">25 Dowgate Hill, </w:t>
-          </w:r>
-          <w:r>
-            <w:rPr>
-              <w:rFonts w:eastAsia="Calibri"/>
-              <w:spacing w:val="5"/>
-              <w:sz w:val="16"/>
-            </w:rPr>
-            <w:t>London EC</w:t>
-          </w:r>
-          <w:r>
-            <w:rPr>
-              <w:rFonts w:eastAsia="Calibri"/>
-              <w:spacing w:val="5"/>
-              <w:sz w:val="16"/>
-            </w:rPr>
-            <w:t>4R</w:t>
-          </w:r>
-          <w:r>
-            <w:rPr>
-              <w:rFonts w:eastAsia="Calibri"/>
-              <w:spacing w:val="5"/>
-              <w:sz w:val="16"/>
-            </w:rPr>
-            <w:t xml:space="preserve"> 2</w:t>
-          </w:r>
-          <w:r>
-            <w:rPr>
-              <w:rFonts w:eastAsia="Calibri"/>
-              <w:spacing w:val="5"/>
-              <w:sz w:val="16"/>
-            </w:rPr>
-            <w:t>YA</w:t>
-          </w:r>
-        </w:p>
-        <w:p>
-          <w:pPr>
-            <w:spacing w:after="40"/>
-            <w:jc w:val="center"/>
-            <w:rPr>
-              <w:rFonts w:eastAsia="Calibri"/>
-              <w:spacing w:val="5"/>
-              <w:sz w:val="16"/>
-            </w:rPr>
-          </w:pPr>
-          <w:r>
-            <w:rPr>
-              <w:rFonts w:eastAsia="Calibri"/>
-              <w:spacing w:val="5"/>
-              <w:sz w:val="16"/>
-            </w:rPr>
-            <w:t>Telephone 020 7973 3700  Facsimile 020 7973 3001</w:t>
-          </w:r>
-        </w:p>
-        <w:p>
-          <w:pPr>
-            <w:tabs>
-              <w:tab w:val="left" w:pos="1740"/>
-              <w:tab w:val="center" w:pos="3518"/>
-            </w:tabs>
-            <w:spacing w:after="40"/>
-            <w:jc w:val="center"/>
-            <w:rPr>
-              <w:rFonts w:eastAsia="Calibri"/>
-              <w:spacing w:val="5"/>
-              <w:sz w:val="16"/>
-              <w:szCs w:val="16"/>
-            </w:rPr>
-          </w:pPr>
-          <w:r>
-            <w:rPr>
-              <w:rFonts w:eastAsia="Calibri"/>
-              <w:spacing w:val="5"/>
-              <w:sz w:val="16"/>
-              <w:szCs w:val="16"/>
-            </w:rPr>
-            <w:t>HistoricEngland.org.uk</w:t>
-          </w:r>
-        </w:p>
-        <w:p>
-          <w:pPr>
-            <w:spacing w:after="40"/>
-            <w:jc w:val="center"/>
-            <w:rPr>
-              <w:rFonts w:eastAsia="Calibri"/>
-              <w:snapToGrid w:val="0"/>
-              <w:spacing w:val="5"/>
-              <w:sz w:val="16"/>
-              <w:szCs w:val="16"/>
-            </w:rPr>
-          </w:pPr>
-          <w:r>
-            <w:rPr>
-              <w:rFonts w:eastAsia="Calibri"/>
-              <w:snapToGrid w:val="0"/>
-              <w:spacing w:val="5"/>
-              <w:sz w:val="16"/>
-              <w:szCs w:val="16"/>
-            </w:rPr>
-            <w:t>Please note that Historic England operates an access to information policy.</w:t>
-          </w:r>
-        </w:p>
-        <w:p>
-          <w:pPr>
-            <w:spacing w:after="40"/>
-            <w:jc w:val="center"/>
-            <w:rPr>
-              <w:rFonts w:eastAsia="Calibri"/>
-              <w:i/>
-              <w:spacing w:val="5"/>
-              <w:sz w:val="16"/>
-            </w:rPr>
-          </w:pPr>
-          <w:r>
-            <w:rPr>
-              <w:rFonts w:eastAsia="Calibri"/>
-              <w:snapToGrid w:val="0"/>
-              <w:spacing w:val="5"/>
-              <w:sz w:val="16"/>
-              <w:szCs w:val="16"/>
-            </w:rPr>
-            <w:t>Correspondence or information which you send us may therefore become publicly available.</w:t>
-          </w:r>
-        </w:p>
-      </w:tc>
-      <w:tc>
-        <w:tcPr>
-          <w:tcW w:w="1670" w:type="dxa"/>
-        </w:tcPr>
-        <w:p>
-          <w:pPr>
-            <w:tabs>
-              <w:tab w:val="center" w:pos="4153"/>
-              <w:tab w:val="right" w:pos="8306"/>
-            </w:tabs>
-            <w:jc w:val="right"/>
-            <w:rPr>
-              <w:sz w:val="21"/>
-            </w:rPr>
-          </w:pPr>
-          <w:r>
-            <w:rPr>
-              <w:noProof/>
-              <w:sz w:val="21"/>
-              <w:lang w:eastAsia="en-GB"/>
-            </w:rPr>
-            <w:drawing>
-              <wp:inline distT="0" distB="0" distL="0" distR="0" wp14:anchorId="3E0B0144" wp14:editId="473C58A2">
-                <wp:extent cx="714375" cy="361950"/>
-                <wp:effectExtent l="0" t="0" r="9525" b="0"/>
-                <wp:docPr id="2" name="Picture 2"/>
-                <wp:cNvGraphicFramePr>
-                  <a:graphicFrameLocks xmlns:a="http://schemas.openxmlformats.org/drawingml/2006/main" noChangeAspect="1"/>
-                </wp:cNvGraphicFramePr>
-                <a:graphic xmlns:a="http://schemas.openxmlformats.org/drawingml/2006/main">
-                  <a:graphicData uri="http://schemas.openxmlformats.org/drawingml/2006/picture">
-                    <pic:pic xmlns:pic="http://schemas.openxmlformats.org/drawingml/2006/picture">
-                      <pic:nvPicPr>
-                        <pic:cNvPr id="0" name="Picture 2"/>
-                        <pic:cNvPicPr>
-                          <a:picLocks noChangeAspect="1" noChangeArrowheads="1"/>
-                        </pic:cNvPicPr>
-                      </pic:nvPicPr>
-                      <pic:blipFill>
-                        <a:blip r:embed="rId2">
-                          <a:extLst>
-                            <a:ext uri="{28A0092B-C50C-407E-A947-70E740481C1C}">
-                              <a14:useLocalDpi xmlns:a14="http://schemas.microsoft.com/office/drawing/2010/main" val="0"/>
-                            </a:ext>
-                          </a:extLst>
-                        </a:blip>
-                        <a:srcRect/>
-                        <a:stretch>
-                          <a:fillRect/>
-                        </a:stretch>
-                      </pic:blipFill>
-                      <pic:spPr bwMode="auto">
-                        <a:xfrm>
-                          <a:off x="0" y="0"/>
-                          <a:ext cx="714375" cy="361950"/>
-                        </a:xfrm>
-                        <a:prstGeom prst="rect">
-                          <a:avLst/>
-                        </a:prstGeom>
-                        <a:noFill/>
-                        <a:ln>
-                          <a:noFill/>
-                        </a:ln>
-                      </pic:spPr>
-                    </pic:pic>
-                  </a:graphicData>
-                </a:graphic>
-              </wp:inline>
-            </w:drawing>
-          </w:r>
-        </w:p>
-        <w:p>
-          <w:pPr>
-            <w:tabs>
-              <w:tab w:val="center" w:pos="4153"/>
-              <w:tab w:val="right" w:pos="8306"/>
-            </w:tabs>
-            <w:rPr>
-              <w:sz w:val="21"/>
-            </w:rPr>
-          </w:pPr>
-        </w:p>
-      </w:tc>
-    </w:tr>
-  </w:tbl>
-  <w:p>
-    <w:pPr>
-      <w:pStyle w:val="Footer"/>
-    </w:pPr>
-  </w:p>
-</w:ftr>
 </file>
 
 <file path=word/footnotes.xml><?xml version="1.0" encoding="utf-8"?>
@@ -1955,12 +1570,15 @@
 </file>
 
 <file path=customXml/item1.xml><?xml version="1.0" encoding="utf-8"?>
-<?mso-contentType ?>
-<FormTemplates xmlns="http://schemas.microsoft.com/sharepoint/v3/contenttype/forms">
-  <Display>DocumentLibraryForm</Display>
-  <Edit>DocumentLibraryForm</Edit>
-  <New>DocumentLibraryForm</New>
-</FormTemplates>
+<p:properties xmlns:p="http://schemas.microsoft.com/office/2006/metadata/properties" xmlns:xsi="http://www.w3.org/2001/XMLSchema-instance" xmlns:pc="http://schemas.microsoft.com/office/infopath/2007/PartnerControls">
+  <documentManagement>
+    <lcf76f155ced4ddcb4097134ff3c332f xmlns="06cfe00f-839a-4df9-b5c7-4ebac7d0c360">
+      <Terms xmlns="http://schemas.microsoft.com/office/infopath/2007/PartnerControls"/>
+    </lcf76f155ced4ddcb4097134ff3c332f>
+    <SoftwareVersion xmlns="06cfe00f-839a-4df9-b5c7-4ebac7d0c360">2.105.1143.0 64-bit (May 2022)</SoftwareVersion>
+    <TaxCatchAll xmlns="bb952b06-3268-4e55-b0fe-9eb49669fc08" xsi:nil="true"/>
+  </documentManagement>
+</p:properties>
 </file>
 
 <file path=customXml/item2.xml><?xml version="1.0" encoding="utf-8"?>
@@ -2220,21 +1838,21 @@
 </file>
 
 <file path=customXml/item3.xml><?xml version="1.0" encoding="utf-8"?>
-<p:properties xmlns:p="http://schemas.microsoft.com/office/2006/metadata/properties" xmlns:xsi="http://www.w3.org/2001/XMLSchema-instance" xmlns:pc="http://schemas.microsoft.com/office/infopath/2007/PartnerControls">
-  <documentManagement>
-    <lcf76f155ced4ddcb4097134ff3c332f xmlns="06cfe00f-839a-4df9-b5c7-4ebac7d0c360">
-      <Terms xmlns="http://schemas.microsoft.com/office/infopath/2007/PartnerControls"/>
-    </lcf76f155ced4ddcb4097134ff3c332f>
-    <SoftwareVersion xmlns="06cfe00f-839a-4df9-b5c7-4ebac7d0c360">2.105.1143.0 64-bit (May 2022)</SoftwareVersion>
-    <TaxCatchAll xmlns="bb952b06-3268-4e55-b0fe-9eb49669fc08" xsi:nil="true"/>
-  </documentManagement>
-</p:properties>
+<?mso-contentType ?>
+<FormTemplates xmlns="http://schemas.microsoft.com/sharepoint/v3/contenttype/forms">
+  <Display>DocumentLibraryForm</Display>
+  <Edit>DocumentLibraryForm</Edit>
+  <New>DocumentLibraryForm</New>
+</FormTemplates>
 </file>
 
 <file path=customXml/itemProps1.xml><?xml version="1.0" encoding="utf-8"?>
-<ds:datastoreItem xmlns:ds="http://schemas.openxmlformats.org/officeDocument/2006/customXml" ds:itemID="{A5F0A144-934D-4A66-917F-A2E57EEB6C14}">
+<ds:datastoreItem xmlns:ds="http://schemas.openxmlformats.org/officeDocument/2006/customXml" ds:itemID="{5C7AE9E9-0CB8-4407-AF10-4E5D381709F6}">
   <ds:schemaRefs>
-    <ds:schemaRef ds:uri="http://schemas.microsoft.com/sharepoint/v3/contenttype/forms"/>
+    <ds:schemaRef ds:uri="http://schemas.microsoft.com/office/2006/metadata/properties"/>
+    <ds:schemaRef ds:uri="http://schemas.microsoft.com/office/infopath/2007/PartnerControls"/>
+    <ds:schemaRef ds:uri="06cfe00f-839a-4df9-b5c7-4ebac7d0c360"/>
+    <ds:schemaRef ds:uri="bb952b06-3268-4e55-b0fe-9eb49669fc08"/>
   </ds:schemaRefs>
 </ds:datastoreItem>
 </file>
@@ -2260,12 +1878,9 @@
 </file>
 
 <file path=customXml/itemProps3.xml><?xml version="1.0" encoding="utf-8"?>
-<ds:datastoreItem xmlns:ds="http://schemas.openxmlformats.org/officeDocument/2006/customXml" ds:itemID="{5C7AE9E9-0CB8-4407-AF10-4E5D381709F6}">
+<ds:datastoreItem xmlns:ds="http://schemas.openxmlformats.org/officeDocument/2006/customXml" ds:itemID="{A5F0A144-934D-4A66-917F-A2E57EEB6C14}">
   <ds:schemaRefs>
-    <ds:schemaRef ds:uri="http://schemas.microsoft.com/office/2006/metadata/properties"/>
-    <ds:schemaRef ds:uri="http://schemas.microsoft.com/office/infopath/2007/PartnerControls"/>
-    <ds:schemaRef ds:uri="06cfe00f-839a-4df9-b5c7-4ebac7d0c360"/>
-    <ds:schemaRef ds:uri="bb952b06-3268-4e55-b0fe-9eb49669fc08"/>
+    <ds:schemaRef ds:uri="http://schemas.microsoft.com/sharepoint/v3/contenttype/forms"/>
   </ds:schemaRefs>
 </ds:datastoreItem>
 </file>
</xml_diff>

<commit_message>
1340 Remove tab stops from letter templates
</commit_message>
<xml_diff>
--- a/arches_her/docx/Blank Adviser Letter.docx
+++ b/arches_her/docx/Blank Adviser Letter.docx
@@ -20,9 +20,6 @@
           </w:tcPr>
           <w:p>
             <w:pPr>
-              <w:tabs>
-                <w:tab w:val="left" w:pos="5245"/>
-              </w:tabs>
               <w:ind w:right="176"/>
               <w:jc w:val="center"/>
             </w:pPr>
@@ -32,45 +29,30 @@
           </w:p>
           <w:p>
             <w:pPr>
-              <w:tabs>
-                <w:tab w:val="left" w:pos="5245"/>
-              </w:tabs>
               <w:ind w:right="176"/>
               <w:jc w:val="center"/>
             </w:pPr>
           </w:p>
           <w:p>
             <w:pPr>
-              <w:tabs>
-                <w:tab w:val="left" w:pos="5245"/>
-              </w:tabs>
               <w:ind w:right="176"/>
               <w:jc w:val="center"/>
             </w:pPr>
           </w:p>
           <w:p>
             <w:pPr>
-              <w:tabs>
-                <w:tab w:val="left" w:pos="5245"/>
-              </w:tabs>
               <w:ind w:right="176"/>
               <w:jc w:val="center"/>
             </w:pPr>
           </w:p>
           <w:p>
             <w:pPr>
-              <w:tabs>
-                <w:tab w:val="left" w:pos="5245"/>
-              </w:tabs>
               <w:ind w:right="176"/>
               <w:jc w:val="center"/>
             </w:pPr>
           </w:p>
           <w:p>
             <w:pPr>
-              <w:tabs>
-                <w:tab w:val="left" w:pos="5245"/>
-              </w:tabs>
               <w:jc w:val="center"/>
             </w:pPr>
           </w:p>
@@ -79,17 +61,11 @@
     </w:tbl>
     <w:p>
       <w:pPr>
-        <w:tabs>
-          <w:tab w:val="left" w:pos="5245"/>
-        </w:tabs>
-        <w:spacing w:after="0" w:line="240" w:lineRule="auto"/>
-      </w:pPr>
-    </w:p>
-    <w:p>
-      <w:pPr>
-        <w:tabs>
-          <w:tab w:val="left" w:pos="5245"/>
-        </w:tabs>
+        <w:spacing w:after="0" w:line="240" w:lineRule="auto"/>
+      </w:pPr>
+    </w:p>
+    <w:p>
+      <w:pPr>
         <w:spacing w:after="0" w:line="240" w:lineRule="auto"/>
         <w:sectPr>
           <w:pgSz w:w="11906" w:h="16838"/>
@@ -101,110 +77,154 @@
     </w:p>
     <w:p>
       <w:pPr>
+        <w:spacing w:after="0" w:line="240" w:lineRule="auto"/>
+      </w:pPr>
+    </w:p>
+    <w:p>
+      <w:pPr>
+        <w:pStyle w:val="KeyHeadDetails"/>
         <w:tabs>
-          <w:tab w:val="left" w:pos="5245"/>
+          <w:tab w:val="clear" w:pos="5245"/>
         </w:tabs>
-        <w:spacing w:after="0" w:line="240" w:lineRule="auto"/>
-      </w:pPr>
+      </w:pPr>
+      <w:bookmarkStart w:id="0" w:name="_Hlk121316412"/>
+      <w:r>
+        <w:t>&lt;Name of person consulting&gt;</w:t>
+      </w:r>
     </w:p>
     <w:p>
       <w:pPr>
         <w:pStyle w:val="KeyHeadDetails"/>
-      </w:pPr>
-      <w:bookmarkStart w:id="0" w:name="_Hlk121316412"/>
-      <w:r>
-        <w:t>&lt;Name of person consulting&gt;</w:t>
+        <w:tabs>
+          <w:tab w:val="clear" w:pos="5245"/>
+        </w:tabs>
+      </w:pPr>
+      <w:r>
+        <w:t>&lt;Address of consulting organisation&gt;</w:t>
       </w:r>
     </w:p>
     <w:p>
       <w:pPr>
         <w:pStyle w:val="KeyHeadDetails"/>
-      </w:pPr>
-      <w:r>
-        <w:t>&lt;Address of consulting organisation&gt;</w:t>
-      </w:r>
+        <w:tabs>
+          <w:tab w:val="clear" w:pos="5245"/>
+        </w:tabs>
+      </w:pPr>
     </w:p>
     <w:p>
       <w:pPr>
         <w:pStyle w:val="KeyHeadDetails"/>
-      </w:pPr>
+        <w:tabs>
+          <w:tab w:val="clear" w:pos="5245"/>
+        </w:tabs>
+      </w:pPr>
+      <w:r>
+        <w:br w:type="column"/>
+      </w:r>
     </w:p>
     <w:p>
       <w:pPr>
         <w:pStyle w:val="KeyHeadDetails"/>
-      </w:pPr>
-      <w:r>
-        <w:br w:type="column"/>
+        <w:tabs>
+          <w:tab w:val="clear" w:pos="5245"/>
+        </w:tabs>
+      </w:pPr>
+      <w:r>
+        <w:t>Your Ref: &lt;Reference&gt;</w:t>
       </w:r>
     </w:p>
     <w:p>
       <w:pPr>
         <w:pStyle w:val="KeyHeadDetails"/>
-      </w:pPr>
-      <w:r>
-        <w:t>Your Ref: &lt;Reference&gt;</w:t>
+        <w:tabs>
+          <w:tab w:val="clear" w:pos="5245"/>
+        </w:tabs>
+      </w:pPr>
+      <w:r>
+        <w:t>Our Ref: &lt;Primary Reference Number&gt;</w:t>
       </w:r>
     </w:p>
     <w:p>
       <w:pPr>
         <w:pStyle w:val="KeyHeadDetails"/>
-      </w:pPr>
-      <w:r>
-        <w:t>Our Ref: &lt;Primary Reference Number&gt;</w:t>
+        <w:tabs>
+          <w:tab w:val="clear" w:pos="5245"/>
+        </w:tabs>
+      </w:pPr>
+      <w:r>
+        <w:tab/>
+      </w:r>
+      <w:r>
+        <w:tab/>
+      </w:r>
+      <w:r>
+        <w:tab/>
+      </w:r>
+      <w:r>
+        <w:tab/>
       </w:r>
     </w:p>
     <w:p>
       <w:pPr>
         <w:pStyle w:val="KeyHeadDetails"/>
-      </w:pPr>
-      <w:r>
-        <w:tab/>
-      </w:r>
-      <w:r>
-        <w:tab/>
-      </w:r>
-      <w:r>
-        <w:tab/>
-      </w:r>
-      <w:r>
-        <w:tab/>
+        <w:tabs>
+          <w:tab w:val="clear" w:pos="5245"/>
+        </w:tabs>
+      </w:pPr>
+      <w:r>
+        <w:t xml:space="preserve">Contact: </w:t>
       </w:r>
     </w:p>
     <w:p>
       <w:pPr>
         <w:pStyle w:val="KeyHeadDetails"/>
-      </w:pPr>
-      <w:r>
-        <w:t xml:space="preserve">Contact: </w:t>
+        <w:tabs>
+          <w:tab w:val="clear" w:pos="5245"/>
+        </w:tabs>
+      </w:pPr>
+      <w:r>
+        <w:t>&lt;Casework Officer&gt;</w:t>
       </w:r>
     </w:p>
     <w:p>
       <w:pPr>
         <w:pStyle w:val="KeyHeadDetails"/>
-      </w:pPr>
-      <w:r>
-        <w:t>&lt;Casework Officer&gt;</w:t>
+        <w:tabs>
+          <w:tab w:val="clear" w:pos="5245"/>
+        </w:tabs>
+      </w:pPr>
+      <w:r>
+        <w:t>&lt;Casework Officer Number&gt;</w:t>
       </w:r>
     </w:p>
     <w:p>
       <w:pPr>
         <w:pStyle w:val="KeyHeadDetails"/>
-      </w:pPr>
-      <w:r>
-        <w:t>&lt;Casework Officer Number&gt;</w:t>
+        <w:tabs>
+          <w:tab w:val="clear" w:pos="5245"/>
+        </w:tabs>
+      </w:pPr>
+      <w:r>
+        <w:t>&lt;Casework Officer Email&gt;</w:t>
       </w:r>
     </w:p>
     <w:p>
       <w:pPr>
         <w:pStyle w:val="KeyHeadDetails"/>
-      </w:pPr>
-      <w:r>
-        <w:t>&lt;Casework Officer Email&gt;</w:t>
-      </w:r>
+        <w:tabs>
+          <w:tab w:val="clear" w:pos="5245"/>
+        </w:tabs>
+        <w:rPr>
+          <w:sz w:val="24"/>
+        </w:rPr>
+      </w:pPr>
     </w:p>
     <w:p>
       <w:pPr>
         <w:pStyle w:val="KeyHeadDetails"/>
+        <w:tabs>
+          <w:tab w:val="clear" w:pos="5245"/>
+        </w:tabs>
         <w:rPr>
           <w:sz w:val="24"/>
         </w:rPr>
@@ -213,14 +233,9 @@
     <w:p>
       <w:pPr>
         <w:pStyle w:val="KeyHeadDetails"/>
-        <w:rPr>
-          <w:sz w:val="24"/>
-        </w:rPr>
-      </w:pPr>
-    </w:p>
-    <w:p>
-      <w:pPr>
-        <w:pStyle w:val="KeyHeadDetails"/>
+        <w:tabs>
+          <w:tab w:val="clear" w:pos="5245"/>
+        </w:tabs>
         <w:rPr>
           <w:sz w:val="24"/>
         </w:rPr>
@@ -253,25 +268,16 @@
     </w:p>
     <w:p>
       <w:pPr>
-        <w:tabs>
-          <w:tab w:val="left" w:pos="5245"/>
-        </w:tabs>
-        <w:spacing w:after="0" w:line="240" w:lineRule="auto"/>
-      </w:pPr>
-    </w:p>
-    <w:p>
-      <w:pPr>
-        <w:tabs>
-          <w:tab w:val="left" w:pos="5245"/>
-        </w:tabs>
-        <w:spacing w:after="0" w:line="240" w:lineRule="auto"/>
-      </w:pPr>
-    </w:p>
-    <w:p>
-      <w:pPr>
-        <w:tabs>
-          <w:tab w:val="left" w:pos="5245"/>
-        </w:tabs>
+        <w:spacing w:after="0" w:line="240" w:lineRule="auto"/>
+      </w:pPr>
+    </w:p>
+    <w:p>
+      <w:pPr>
+        <w:spacing w:after="0" w:line="240" w:lineRule="auto"/>
+      </w:pPr>
+    </w:p>
+    <w:p>
+      <w:pPr>
         <w:spacing w:after="0" w:line="240" w:lineRule="auto"/>
       </w:pPr>
       <w:r>
@@ -289,17 +295,11 @@
     </w:p>
     <w:p>
       <w:pPr>
-        <w:tabs>
-          <w:tab w:val="left" w:pos="5245"/>
-        </w:tabs>
-        <w:spacing w:after="0" w:line="240" w:lineRule="auto"/>
-      </w:pPr>
-    </w:p>
-    <w:p>
-      <w:pPr>
-        <w:tabs>
-          <w:tab w:val="left" w:pos="5245"/>
-        </w:tabs>
+        <w:spacing w:after="0" w:line="240" w:lineRule="auto"/>
+      </w:pPr>
+    </w:p>
+    <w:p>
+      <w:pPr>
         <w:spacing w:after="0" w:line="240" w:lineRule="auto"/>
         <w:rPr>
           <w:b/>
@@ -314,9 +314,6 @@
     </w:p>
     <w:p>
       <w:pPr>
-        <w:tabs>
-          <w:tab w:val="left" w:pos="5245"/>
-        </w:tabs>
         <w:spacing w:after="0" w:line="240" w:lineRule="auto"/>
         <w:rPr>
           <w:b/>
@@ -340,9 +337,6 @@
     </w:p>
     <w:p>
       <w:pPr>
-        <w:tabs>
-          <w:tab w:val="left" w:pos="5245"/>
-        </w:tabs>
         <w:spacing w:after="0" w:line="240" w:lineRule="auto"/>
       </w:pPr>
     </w:p>
@@ -351,17 +345,6 @@
         <w:tabs>
           <w:tab w:val="left" w:pos="-1094"/>
           <w:tab w:val="left" w:pos="-720"/>
-          <w:tab w:val="left" w:pos="0"/>
-          <w:tab w:val="left" w:pos="720"/>
-          <w:tab w:val="left" w:pos="1440"/>
-          <w:tab w:val="left" w:pos="2160"/>
-          <w:tab w:val="left" w:pos="2880"/>
-          <w:tab w:val="left" w:pos="3600"/>
-          <w:tab w:val="left" w:pos="4320"/>
-          <w:tab w:val="left" w:pos="5040"/>
-          <w:tab w:val="left" w:pos="5760"/>
-          <w:tab w:val="left" w:pos="6099"/>
-          <w:tab w:val="left" w:pos="7200"/>
         </w:tabs>
         <w:spacing w:after="0" w:line="240" w:lineRule="auto"/>
         <w:rPr>
@@ -379,9 +362,6 @@
     </w:p>
     <w:p>
       <w:pPr>
-        <w:tabs>
-          <w:tab w:val="left" w:pos="5245"/>
-        </w:tabs>
         <w:spacing w:after="0" w:line="240" w:lineRule="auto"/>
         <w:rPr>
           <w:b/>
@@ -397,9 +377,6 @@
     </w:p>
     <w:p>
       <w:pPr>
-        <w:tabs>
-          <w:tab w:val="left" w:pos="5245"/>
-        </w:tabs>
         <w:spacing w:after="0" w:line="240" w:lineRule="auto"/>
         <w:rPr>
           <w:b/>
@@ -409,9 +386,6 @@
     </w:p>
     <w:p>
       <w:pPr>
-        <w:tabs>
-          <w:tab w:val="left" w:pos="5245"/>
-        </w:tabs>
         <w:spacing w:after="0" w:line="240" w:lineRule="auto"/>
         <w:rPr>
           <w:b/>
@@ -428,17 +402,11 @@
     </w:p>
     <w:p>
       <w:pPr>
-        <w:tabs>
-          <w:tab w:val="left" w:pos="5245"/>
-        </w:tabs>
-        <w:spacing w:after="0" w:line="240" w:lineRule="auto"/>
-      </w:pPr>
-    </w:p>
-    <w:p>
-      <w:pPr>
-        <w:tabs>
-          <w:tab w:val="left" w:pos="5245"/>
-        </w:tabs>
+        <w:spacing w:after="0" w:line="240" w:lineRule="auto"/>
+      </w:pPr>
+    </w:p>
+    <w:p>
+      <w:pPr>
         <w:spacing w:after="0" w:line="240" w:lineRule="auto"/>
       </w:pPr>
       <w:r>
@@ -453,17 +421,11 @@
     </w:p>
     <w:p>
       <w:pPr>
-        <w:tabs>
-          <w:tab w:val="left" w:pos="5245"/>
-        </w:tabs>
-        <w:spacing w:after="0" w:line="240" w:lineRule="auto"/>
-      </w:pPr>
-    </w:p>
-    <w:p>
-      <w:pPr>
-        <w:tabs>
-          <w:tab w:val="left" w:pos="5245"/>
-        </w:tabs>
+        <w:spacing w:after="0" w:line="240" w:lineRule="auto"/>
+      </w:pPr>
+    </w:p>
+    <w:p>
+      <w:pPr>
         <w:spacing w:after="0" w:line="240" w:lineRule="auto"/>
       </w:pPr>
       <w:r>
@@ -504,9 +466,6 @@
     </w:p>
     <w:p>
       <w:pPr>
-        <w:tabs>
-          <w:tab w:val="left" w:pos="5245"/>
-        </w:tabs>
         <w:spacing w:after="0" w:line="240" w:lineRule="auto"/>
       </w:pPr>
       <w:bookmarkStart w:id="1" w:name="_Hlk118981492"/>
@@ -517,9 +476,6 @@
     </w:p>
     <w:p>
       <w:pPr>
-        <w:tabs>
-          <w:tab w:val="left" w:pos="5245"/>
-        </w:tabs>
         <w:spacing w:after="0" w:line="240" w:lineRule="auto"/>
       </w:pPr>
       <w:r>
@@ -528,17 +484,11 @@
     </w:p>
     <w:p>
       <w:pPr>
-        <w:tabs>
-          <w:tab w:val="left" w:pos="5245"/>
-        </w:tabs>
-        <w:spacing w:after="0" w:line="240" w:lineRule="auto"/>
-      </w:pPr>
-    </w:p>
-    <w:p>
-      <w:pPr>
-        <w:tabs>
-          <w:tab w:val="left" w:pos="5245"/>
-        </w:tabs>
+        <w:spacing w:after="0" w:line="240" w:lineRule="auto"/>
+      </w:pPr>
+    </w:p>
+    <w:p>
+      <w:pPr>
         <w:spacing w:after="0" w:line="240" w:lineRule="auto"/>
       </w:pPr>
       <w:r>
@@ -547,9 +497,6 @@
     </w:p>
     <w:p>
       <w:pPr>
-        <w:tabs>
-          <w:tab w:val="left" w:pos="5245"/>
-        </w:tabs>
         <w:spacing w:after="0" w:line="240" w:lineRule="auto"/>
         <w:rPr>
           <w:b/>
@@ -559,9 +506,6 @@
     </w:p>
     <w:p>
       <w:pPr>
-        <w:tabs>
-          <w:tab w:val="left" w:pos="5245"/>
-        </w:tabs>
         <w:spacing w:after="0" w:line="240" w:lineRule="auto"/>
       </w:pPr>
       <w:r>
@@ -570,17 +514,11 @@
     </w:p>
     <w:p>
       <w:pPr>
-        <w:tabs>
-          <w:tab w:val="left" w:pos="5245"/>
-        </w:tabs>
-        <w:spacing w:after="0" w:line="240" w:lineRule="auto"/>
-      </w:pPr>
-    </w:p>
-    <w:p>
-      <w:pPr>
-        <w:tabs>
-          <w:tab w:val="left" w:pos="5245"/>
-        </w:tabs>
+        <w:spacing w:after="0" w:line="240" w:lineRule="auto"/>
+      </w:pPr>
+    </w:p>
+    <w:p>
+      <w:pPr>
         <w:spacing w:after="0" w:line="240" w:lineRule="auto"/>
       </w:pPr>
       <w:r>
@@ -589,17 +527,11 @@
     </w:p>
     <w:p>
       <w:pPr>
-        <w:tabs>
-          <w:tab w:val="left" w:pos="5245"/>
-        </w:tabs>
-        <w:spacing w:after="0" w:line="240" w:lineRule="auto"/>
-      </w:pPr>
-    </w:p>
-    <w:p>
-      <w:pPr>
-        <w:tabs>
-          <w:tab w:val="left" w:pos="5245"/>
-        </w:tabs>
+        <w:spacing w:after="0" w:line="240" w:lineRule="auto"/>
+      </w:pPr>
+    </w:p>
+    <w:p>
+      <w:pPr>
         <w:spacing w:after="0" w:line="240" w:lineRule="auto"/>
         <w:rPr>
           <w:b/>
@@ -616,9 +548,6 @@
     </w:p>
     <w:p>
       <w:pPr>
-        <w:tabs>
-          <w:tab w:val="left" w:pos="5245"/>
-        </w:tabs>
         <w:spacing w:after="0" w:line="240" w:lineRule="auto"/>
         <w:rPr>
           <w:b/>
@@ -1570,15 +1499,12 @@
 </file>
 
 <file path=customXml/item1.xml><?xml version="1.0" encoding="utf-8"?>
-<p:properties xmlns:p="http://schemas.microsoft.com/office/2006/metadata/properties" xmlns:xsi="http://www.w3.org/2001/XMLSchema-instance" xmlns:pc="http://schemas.microsoft.com/office/infopath/2007/PartnerControls">
-  <documentManagement>
-    <lcf76f155ced4ddcb4097134ff3c332f xmlns="06cfe00f-839a-4df9-b5c7-4ebac7d0c360">
-      <Terms xmlns="http://schemas.microsoft.com/office/infopath/2007/PartnerControls"/>
-    </lcf76f155ced4ddcb4097134ff3c332f>
-    <SoftwareVersion xmlns="06cfe00f-839a-4df9-b5c7-4ebac7d0c360">2.105.1143.0 64-bit (May 2022)</SoftwareVersion>
-    <TaxCatchAll xmlns="bb952b06-3268-4e55-b0fe-9eb49669fc08" xsi:nil="true"/>
-  </documentManagement>
-</p:properties>
+<?mso-contentType ?>
+<FormTemplates xmlns="http://schemas.microsoft.com/sharepoint/v3/contenttype/forms">
+  <Display>DocumentLibraryForm</Display>
+  <Edit>DocumentLibraryForm</Edit>
+  <New>DocumentLibraryForm</New>
+</FormTemplates>
 </file>
 
 <file path=customXml/item2.xml><?xml version="1.0" encoding="utf-8"?>
@@ -1838,21 +1764,21 @@
 </file>
 
 <file path=customXml/item3.xml><?xml version="1.0" encoding="utf-8"?>
-<?mso-contentType ?>
-<FormTemplates xmlns="http://schemas.microsoft.com/sharepoint/v3/contenttype/forms">
-  <Display>DocumentLibraryForm</Display>
-  <Edit>DocumentLibraryForm</Edit>
-  <New>DocumentLibraryForm</New>
-</FormTemplates>
+<p:properties xmlns:p="http://schemas.microsoft.com/office/2006/metadata/properties" xmlns:xsi="http://www.w3.org/2001/XMLSchema-instance" xmlns:pc="http://schemas.microsoft.com/office/infopath/2007/PartnerControls">
+  <documentManagement>
+    <lcf76f155ced4ddcb4097134ff3c332f xmlns="06cfe00f-839a-4df9-b5c7-4ebac7d0c360">
+      <Terms xmlns="http://schemas.microsoft.com/office/infopath/2007/PartnerControls"/>
+    </lcf76f155ced4ddcb4097134ff3c332f>
+    <SoftwareVersion xmlns="06cfe00f-839a-4df9-b5c7-4ebac7d0c360">2.105.1143.0 64-bit (May 2022)</SoftwareVersion>
+    <TaxCatchAll xmlns="bb952b06-3268-4e55-b0fe-9eb49669fc08" xsi:nil="true"/>
+  </documentManagement>
+</p:properties>
 </file>
 
 <file path=customXml/itemProps1.xml><?xml version="1.0" encoding="utf-8"?>
-<ds:datastoreItem xmlns:ds="http://schemas.openxmlformats.org/officeDocument/2006/customXml" ds:itemID="{5C7AE9E9-0CB8-4407-AF10-4E5D381709F6}">
+<ds:datastoreItem xmlns:ds="http://schemas.openxmlformats.org/officeDocument/2006/customXml" ds:itemID="{A5F0A144-934D-4A66-917F-A2E57EEB6C14}">
   <ds:schemaRefs>
-    <ds:schemaRef ds:uri="http://schemas.microsoft.com/office/2006/metadata/properties"/>
-    <ds:schemaRef ds:uri="http://schemas.microsoft.com/office/infopath/2007/PartnerControls"/>
-    <ds:schemaRef ds:uri="06cfe00f-839a-4df9-b5c7-4ebac7d0c360"/>
-    <ds:schemaRef ds:uri="bb952b06-3268-4e55-b0fe-9eb49669fc08"/>
+    <ds:schemaRef ds:uri="http://schemas.microsoft.com/sharepoint/v3/contenttype/forms"/>
   </ds:schemaRefs>
 </ds:datastoreItem>
 </file>
@@ -1878,9 +1804,12 @@
 </file>
 
 <file path=customXml/itemProps3.xml><?xml version="1.0" encoding="utf-8"?>
-<ds:datastoreItem xmlns:ds="http://schemas.openxmlformats.org/officeDocument/2006/customXml" ds:itemID="{A5F0A144-934D-4A66-917F-A2E57EEB6C14}">
+<ds:datastoreItem xmlns:ds="http://schemas.openxmlformats.org/officeDocument/2006/customXml" ds:itemID="{5C7AE9E9-0CB8-4407-AF10-4E5D381709F6}">
   <ds:schemaRefs>
-    <ds:schemaRef ds:uri="http://schemas.microsoft.com/sharepoint/v3/contenttype/forms"/>
+    <ds:schemaRef ds:uri="http://schemas.microsoft.com/office/2006/metadata/properties"/>
+    <ds:schemaRef ds:uri="http://schemas.microsoft.com/office/infopath/2007/PartnerControls"/>
+    <ds:schemaRef ds:uri="06cfe00f-839a-4df9-b5c7-4ebac7d0c360"/>
+    <ds:schemaRef ds:uri="bb952b06-3268-4e55-b0fe-9eb49669fc08"/>
   </ds:schemaRefs>
 </ds:datastoreItem>
 </file>
</xml_diff>